<commit_message>
24/02/2022 Mejora paginación mtoDepartamentos
</commit_message>
<xml_diff>
--- a/webroot/files/SESSION.docx
+++ b/webroot/files/SESSION.docx
@@ -17,7 +17,6 @@
         <w:t>.</w:t>
       </w:r>
     </w:p>
-    <w:p/>
     <w:tbl>
       <w:tblPr>
         <w:tblStyle w:val="Tablaconcuadrcula"/>
@@ -147,23 +146,7 @@
                 <w:sz w:val="20"/>
                 <w:szCs w:val="20"/>
               </w:rPr>
-              <w:t xml:space="preserve">Objeto usuario </w:t>
-            </w:r>
-            <w:proofErr w:type="spellStart"/>
-            <w:r>
-              <w:rPr>
-                <w:sz w:val="20"/>
-                <w:szCs w:val="20"/>
-              </w:rPr>
-              <w:t>logeado</w:t>
-            </w:r>
-            <w:proofErr w:type="spellEnd"/>
-            <w:r>
-              <w:rPr>
-                <w:sz w:val="20"/>
-                <w:szCs w:val="20"/>
-              </w:rPr>
-              <w:t>.</w:t>
+              <w:t>Objeto usuario logeado.</w:t>
             </w:r>
           </w:p>
         </w:tc>
@@ -187,23 +170,7 @@
                 <w:sz w:val="20"/>
                 <w:szCs w:val="20"/>
               </w:rPr>
-              <w:t>$_SESSION['</w:t>
-            </w:r>
-            <w:proofErr w:type="spellStart"/>
-            <w:r>
-              <w:rPr>
-                <w:sz w:val="20"/>
-                <w:szCs w:val="20"/>
-              </w:rPr>
-              <w:t>paginaEnCurso</w:t>
-            </w:r>
-            <w:proofErr w:type="spellEnd"/>
-            <w:r>
-              <w:rPr>
-                <w:sz w:val="20"/>
-                <w:szCs w:val="20"/>
-              </w:rPr>
-              <w:t>']</w:t>
+              <w:t>$_SESSION['paginaEnCurso']</w:t>
             </w:r>
           </w:p>
         </w:tc>
@@ -223,48 +190,23 @@
                 <w:sz w:val="20"/>
                 <w:szCs w:val="20"/>
               </w:rPr>
-              <w:t xml:space="preserve">Página que debe cargar el </w:t>
-            </w:r>
-            <w:proofErr w:type="spellStart"/>
-            <w:r>
-              <w:rPr>
-                <w:sz w:val="20"/>
-                <w:szCs w:val="20"/>
-              </w:rPr>
-              <w:t>index</w:t>
-            </w:r>
-            <w:proofErr w:type="spellEnd"/>
-            <w:r>
-              <w:rPr>
-                <w:sz w:val="20"/>
-                <w:szCs w:val="20"/>
-              </w:rPr>
-              <w:t>, Código que utilizamos para localizar</w:t>
-            </w:r>
-          </w:p>
-          <w:p>
-            <w:pPr>
-              <w:rPr>
-                <w:sz w:val="20"/>
-                <w:szCs w:val="20"/>
-              </w:rPr>
-            </w:pPr>
-            <w:r>
-              <w:rPr>
-                <w:sz w:val="20"/>
-                <w:szCs w:val="20"/>
-              </w:rPr>
-              <w:t xml:space="preserve">el controlador y la vista que debe cargar el </w:t>
-            </w:r>
-            <w:proofErr w:type="spellStart"/>
-            <w:r>
-              <w:rPr>
-                <w:sz w:val="20"/>
-                <w:szCs w:val="20"/>
-              </w:rPr>
-              <w:t>index</w:t>
-            </w:r>
-            <w:proofErr w:type="spellEnd"/>
+              <w:t>Página que debe cargar el index, Código que utilizamos para localizar</w:t>
+            </w:r>
+          </w:p>
+          <w:p>
+            <w:pPr>
+              <w:rPr>
+                <w:sz w:val="20"/>
+                <w:szCs w:val="20"/>
+              </w:rPr>
+            </w:pPr>
+            <w:r>
+              <w:rPr>
+                <w:sz w:val="20"/>
+                <w:szCs w:val="20"/>
+              </w:rPr>
+              <w:t>el controlador y la vista que debe cargar el index</w:t>
+            </w:r>
           </w:p>
         </w:tc>
       </w:tr>
@@ -287,23 +229,7 @@
                 <w:sz w:val="20"/>
                 <w:szCs w:val="20"/>
               </w:rPr>
-              <w:t>$_SESSION['</w:t>
-            </w:r>
-            <w:proofErr w:type="spellStart"/>
-            <w:r>
-              <w:rPr>
-                <w:sz w:val="20"/>
-                <w:szCs w:val="20"/>
-              </w:rPr>
-              <w:t>paginaAnterior</w:t>
-            </w:r>
-            <w:proofErr w:type="spellEnd"/>
-            <w:r>
-              <w:rPr>
-                <w:sz w:val="20"/>
-                <w:szCs w:val="20"/>
-              </w:rPr>
-              <w:t>']</w:t>
+              <w:t>$_SESSION['paginaAnterior']</w:t>
             </w:r>
           </w:p>
         </w:tc>
@@ -369,23 +295,7 @@
                 <w:sz w:val="20"/>
                 <w:szCs w:val="20"/>
               </w:rPr>
-              <w:t>$_SESSION['</w:t>
-            </w:r>
-            <w:proofErr w:type="spellStart"/>
-            <w:r>
-              <w:rPr>
-                <w:sz w:val="20"/>
-                <w:szCs w:val="20"/>
-              </w:rPr>
-              <w:t>codDepartamentoEnCurso</w:t>
-            </w:r>
-            <w:proofErr w:type="spellEnd"/>
-            <w:r>
-              <w:rPr>
-                <w:sz w:val="20"/>
-                <w:szCs w:val="20"/>
-              </w:rPr>
-              <w:t>']</w:t>
+              <w:t>$_SESSION['codDepartamentoEnCurso']</w:t>
             </w:r>
           </w:p>
         </w:tc>
@@ -481,39 +391,7 @@
                 <w:sz w:val="20"/>
                 <w:szCs w:val="20"/>
               </w:rPr>
-              <w:t>$_SESSION['</w:t>
-            </w:r>
-            <w:proofErr w:type="spellStart"/>
-            <w:r>
-              <w:rPr>
-                <w:sz w:val="20"/>
-                <w:szCs w:val="20"/>
-              </w:rPr>
-              <w:t>criterioBusquedaDepartamentos</w:t>
-            </w:r>
-            <w:proofErr w:type="spellEnd"/>
-            <w:r>
-              <w:rPr>
-                <w:sz w:val="20"/>
-                <w:szCs w:val="20"/>
-              </w:rPr>
-              <w:t>'] ['</w:t>
-            </w:r>
-            <w:proofErr w:type="spellStart"/>
-            <w:r>
-              <w:rPr>
-                <w:sz w:val="20"/>
-                <w:szCs w:val="20"/>
-              </w:rPr>
-              <w:t>descripcionBusqueda</w:t>
-            </w:r>
-            <w:proofErr w:type="spellEnd"/>
-            <w:r>
-              <w:rPr>
-                <w:sz w:val="20"/>
-                <w:szCs w:val="20"/>
-              </w:rPr>
-              <w:t>']</w:t>
+              <w:t>$_SESSION['criterioBusquedaDepartamentos'] ['descripcionBusqueda']</w:t>
             </w:r>
           </w:p>
         </w:tc>
@@ -639,23 +517,7 @@
                 <w:sz w:val="20"/>
                 <w:szCs w:val="20"/>
               </w:rPr>
-              <w:t>$_SESSION['</w:t>
-            </w:r>
-            <w:proofErr w:type="spellStart"/>
-            <w:r>
-              <w:rPr>
-                <w:sz w:val="20"/>
-                <w:szCs w:val="20"/>
-              </w:rPr>
-              <w:t>criterioBusquedaDepartamentos</w:t>
-            </w:r>
-            <w:proofErr w:type="spellEnd"/>
-            <w:r>
-              <w:rPr>
-                <w:sz w:val="20"/>
-                <w:szCs w:val="20"/>
-              </w:rPr>
-              <w:t>'] ['estado']</w:t>
+              <w:t>$_SESSION['criterioBusquedaDepartamentos'] ['estado']</w:t>
             </w:r>
           </w:p>
         </w:tc>
@@ -723,21 +585,29 @@
               </w:rPr>
               <w:t>$_SESSION['</w:t>
             </w:r>
-            <w:proofErr w:type="spellStart"/>
-            <w:r>
-              <w:rPr>
-                <w:sz w:val="20"/>
-                <w:szCs w:val="20"/>
-              </w:rPr>
-              <w:t>numPaginacionDepartamentos</w:t>
-            </w:r>
-            <w:proofErr w:type="spellEnd"/>
-            <w:r>
-              <w:rPr>
-                <w:sz w:val="20"/>
-                <w:szCs w:val="20"/>
-              </w:rPr>
-              <w:t>']</w:t>
+            <w:r>
+              <w:rPr>
+                <w:sz w:val="20"/>
+                <w:szCs w:val="20"/>
+              </w:rPr>
+              <w:t>p</w:t>
+            </w:r>
+            <w:r>
+              <w:rPr>
+                <w:sz w:val="20"/>
+                <w:szCs w:val="20"/>
+              </w:rPr>
+              <w:t>aginacionDepartamentos']</w:t>
+            </w:r>
+            <w:r>
+              <w:t xml:space="preserve"> </w:t>
+            </w:r>
+            <w:r>
+              <w:rPr>
+                <w:sz w:val="20"/>
+                <w:szCs w:val="20"/>
+              </w:rPr>
+              <w:t>['numPagina']</w:t>
             </w:r>
           </w:p>
         </w:tc>
@@ -862,7 +732,45 @@
                 <w:sz w:val="20"/>
                 <w:szCs w:val="20"/>
               </w:rPr>
-              <w:t>$_SESSION['error']</w:t>
+              <w:t>$_SESSION['</w:t>
+            </w:r>
+            <w:r>
+              <w:rPr>
+                <w:sz w:val="20"/>
+                <w:szCs w:val="20"/>
+              </w:rPr>
+              <w:t>p</w:t>
+            </w:r>
+            <w:r>
+              <w:rPr>
+                <w:sz w:val="20"/>
+                <w:szCs w:val="20"/>
+              </w:rPr>
+              <w:t>aginacionDepartamentos']</w:t>
+            </w:r>
+            <w:r>
+              <w:t xml:space="preserve"> </w:t>
+            </w:r>
+            <w:r>
+              <w:rPr>
+                <w:sz w:val="20"/>
+                <w:szCs w:val="20"/>
+              </w:rPr>
+              <w:t>['</w:t>
+            </w:r>
+            <w:r>
+              <w:rPr>
+                <w:sz w:val="20"/>
+                <w:szCs w:val="20"/>
+              </w:rPr>
+              <w:t>totalPaginas</w:t>
+            </w:r>
+            <w:r>
+              <w:rPr>
+                <w:sz w:val="20"/>
+                <w:szCs w:val="20"/>
+              </w:rPr>
+              <w:t>']</w:t>
             </w:r>
           </w:p>
         </w:tc>
@@ -882,44 +790,7 @@
                 <w:sz w:val="20"/>
                 <w:szCs w:val="20"/>
               </w:rPr>
-              <w:t>O</w:t>
-            </w:r>
-            <w:r>
-              <w:rPr>
-                <w:sz w:val="20"/>
-                <w:szCs w:val="20"/>
-              </w:rPr>
-              <w:t>bjeto error que se ha producido en alguna parte de la aplicación y que</w:t>
-            </w:r>
-          </w:p>
-          <w:p>
-            <w:pPr>
-              <w:rPr>
-                <w:sz w:val="20"/>
-                <w:szCs w:val="20"/>
-              </w:rPr>
-            </w:pPr>
-            <w:r>
-              <w:rPr>
-                <w:sz w:val="20"/>
-                <w:szCs w:val="20"/>
-              </w:rPr>
-              <w:t>le permitirá al controlador principal utilizarlo para cargar el controlador</w:t>
-            </w:r>
-          </w:p>
-          <w:p>
-            <w:pPr>
-              <w:rPr>
-                <w:sz w:val="20"/>
-                <w:szCs w:val="20"/>
-              </w:rPr>
-            </w:pPr>
-            <w:r>
-              <w:rPr>
-                <w:sz w:val="20"/>
-                <w:szCs w:val="20"/>
-              </w:rPr>
-              <w:t>de errores y la ventana de errores.</w:t>
+              <w:t>Valor numérico utilizado para guardar el número total de páginas.</w:t>
             </w:r>
           </w:p>
         </w:tc>
@@ -943,23 +814,7 @@
                 <w:sz w:val="20"/>
                 <w:szCs w:val="20"/>
               </w:rPr>
-              <w:t>$_SESSION['</w:t>
-            </w:r>
-            <w:proofErr w:type="spellStart"/>
-            <w:r>
-              <w:rPr>
-                <w:sz w:val="20"/>
-                <w:szCs w:val="20"/>
-              </w:rPr>
-              <w:t>RESTEnCurso</w:t>
-            </w:r>
-            <w:proofErr w:type="spellEnd"/>
-            <w:r>
-              <w:rPr>
-                <w:sz w:val="20"/>
-                <w:szCs w:val="20"/>
-              </w:rPr>
-              <w:t>']</w:t>
+              <w:t>$_SESSION['error']</w:t>
             </w:r>
           </w:p>
         </w:tc>
@@ -979,23 +834,88 @@
                 <w:sz w:val="20"/>
                 <w:szCs w:val="20"/>
               </w:rPr>
-              <w:t xml:space="preserve">Para el menú en la ventana de </w:t>
-            </w:r>
-            <w:proofErr w:type="spellStart"/>
-            <w:r>
-              <w:rPr>
-                <w:sz w:val="20"/>
-                <w:szCs w:val="20"/>
-              </w:rPr>
-              <w:t>RESTs</w:t>
-            </w:r>
-            <w:proofErr w:type="spellEnd"/>
-            <w:r>
-              <w:rPr>
-                <w:sz w:val="20"/>
-                <w:szCs w:val="20"/>
-              </w:rPr>
-              <w:t>, recuerda el REST que se está utilizando al ser recargada la página.</w:t>
+              <w:t>O</w:t>
+            </w:r>
+            <w:r>
+              <w:rPr>
+                <w:sz w:val="20"/>
+                <w:szCs w:val="20"/>
+              </w:rPr>
+              <w:t>bjeto error que se ha producido en alguna parte de la aplicación y que</w:t>
+            </w:r>
+          </w:p>
+          <w:p>
+            <w:pPr>
+              <w:rPr>
+                <w:sz w:val="20"/>
+                <w:szCs w:val="20"/>
+              </w:rPr>
+            </w:pPr>
+            <w:r>
+              <w:rPr>
+                <w:sz w:val="20"/>
+                <w:szCs w:val="20"/>
+              </w:rPr>
+              <w:t>le permitirá al controlador principal utilizarlo para cargar el controlador</w:t>
+            </w:r>
+          </w:p>
+          <w:p>
+            <w:pPr>
+              <w:rPr>
+                <w:sz w:val="20"/>
+                <w:szCs w:val="20"/>
+              </w:rPr>
+            </w:pPr>
+            <w:r>
+              <w:rPr>
+                <w:sz w:val="20"/>
+                <w:szCs w:val="20"/>
+              </w:rPr>
+              <w:t>de errores y la ventana de errores.</w:t>
+            </w:r>
+          </w:p>
+        </w:tc>
+      </w:tr>
+      <w:tr>
+        <w:tc>
+          <w:tcPr>
+            <w:tcW w:w="3128" w:type="pct"/>
+            <w:vAlign w:val="center"/>
+          </w:tcPr>
+          <w:p>
+            <w:pPr>
+              <w:jc w:val="left"/>
+              <w:rPr>
+                <w:sz w:val="20"/>
+                <w:szCs w:val="20"/>
+              </w:rPr>
+            </w:pPr>
+            <w:r>
+              <w:rPr>
+                <w:sz w:val="20"/>
+                <w:szCs w:val="20"/>
+              </w:rPr>
+              <w:t>$_SESSION['RESTEnCurso']</w:t>
+            </w:r>
+          </w:p>
+        </w:tc>
+        <w:tc>
+          <w:tcPr>
+            <w:tcW w:w="1872" w:type="pct"/>
+          </w:tcPr>
+          <w:p>
+            <w:pPr>
+              <w:rPr>
+                <w:sz w:val="20"/>
+                <w:szCs w:val="20"/>
+              </w:rPr>
+            </w:pPr>
+            <w:r>
+              <w:rPr>
+                <w:sz w:val="20"/>
+                <w:szCs w:val="20"/>
+              </w:rPr>
+              <w:t>Para el menú en la ventana de RESTs, recuerda el REST que se está utilizando al ser recargada la página.</w:t>
             </w:r>
           </w:p>
           <w:p>

</xml_diff>